<commit_message>
CV a jour Laurent
</commit_message>
<xml_diff>
--- a/CV_LeNguyen.docx
+++ b/CV_LeNguyen.docx
@@ -61,29 +61,7 @@
                 <w:color w:val="00AF50"/>
                 <w:sz w:val="32"/>
               </w:rPr>
-              <w:t xml:space="preserve">Lan </w:t>
-            </w:r>
-            <w:proofErr w:type="spellStart"/>
-            <w:r>
-              <w:rPr>
-                <w:rFonts w:ascii="Trebuchet MS" w:hAnsi="Trebuchet MS"/>
-                <w:b/>
-                <w:i/>
-                <w:color w:val="00AF50"/>
-                <w:sz w:val="32"/>
-              </w:rPr>
-              <w:t>Phuong</w:t>
-            </w:r>
-            <w:proofErr w:type="spellEnd"/>
-            <w:r>
-              <w:rPr>
-                <w:rFonts w:ascii="Trebuchet MS" w:hAnsi="Trebuchet MS"/>
-                <w:b/>
-                <w:i/>
-                <w:color w:val="00AF50"/>
-                <w:sz w:val="32"/>
-              </w:rPr>
-              <w:t xml:space="preserve"> LE NGUYEN </w:t>
+              <w:t xml:space="preserve">Lan Phuong LE NGUYEN </w:t>
             </w:r>
             <w:r>
               <w:rPr>
@@ -308,9 +286,8 @@
                 <w:sz w:val="17"/>
                 <w:szCs w:val="18"/>
               </w:rPr>
-              <w:t xml:space="preserve">à </w:t>
-            </w:r>
-            <w:proofErr w:type="spellStart"/>
+              <w:t>à Processia Solution</w:t>
+            </w:r>
             <w:r>
               <w:rPr>
                 <w:rFonts w:ascii="Arial" w:hAnsi="Arial" w:cs="Arial"/>
@@ -319,9 +296,8 @@
                 <w:sz w:val="17"/>
                 <w:szCs w:val="18"/>
               </w:rPr>
-              <w:t>Processia</w:t>
-            </w:r>
-            <w:proofErr w:type="spellEnd"/>
+              <w:t>s</w:t>
+            </w:r>
             <w:r>
               <w:rPr>
                 <w:rFonts w:ascii="Arial" w:hAnsi="Arial" w:cs="Arial"/>
@@ -330,7 +306,7 @@
                 <w:sz w:val="17"/>
                 <w:szCs w:val="18"/>
               </w:rPr>
-              <w:t xml:space="preserve"> Solution étant développeuse ont développé ma capacité d’adaptation professionnelle dans un contexte international. D’une nature ouverte et enjouée, je saurais m’intégrer dans les projets de développement JAVA JEE et Python à chaque étape de la</w:t>
+              <w:t xml:space="preserve"> étant développeuse ont développé ma capacité d’adaptation professionnelle dans un contexte international. D’une nature ouverte et enjouée, je saurais m’intégrer dans les projets de développement JAVA JEE et Python à chaque étape de la</w:t>
             </w:r>
           </w:p>
           <w:p>
@@ -962,7 +938,6 @@
                 <w:sz w:val="20"/>
               </w:rPr>
             </w:pPr>
-            <w:proofErr w:type="spellStart"/>
             <w:r>
               <w:rPr>
                 <w:color w:val="006FC0"/>
@@ -970,7 +945,6 @@
               </w:rPr>
               <w:t>Linkedin</w:t>
             </w:r>
-            <w:proofErr w:type="spellEnd"/>
             <w:r>
               <w:rPr>
                 <w:color w:val="3A3838"/>
@@ -1288,7 +1262,6 @@
               </w:rPr>
               <w:t xml:space="preserve">, JavaScript, </w:t>
             </w:r>
-            <w:proofErr w:type="spellStart"/>
             <w:r>
               <w:rPr>
                 <w:b/>
@@ -1297,7 +1270,6 @@
               </w:rPr>
               <w:t>TypeScript</w:t>
             </w:r>
-            <w:proofErr w:type="spellEnd"/>
             <w:r>
               <w:rPr>
                 <w:sz w:val="21"/>
@@ -1451,21 +1423,7 @@
               <w:rPr>
                 <w:sz w:val="21"/>
               </w:rPr>
-              <w:t xml:space="preserve">, Mongo DB, </w:t>
-            </w:r>
-            <w:proofErr w:type="spellStart"/>
-            <w:r>
-              <w:rPr>
-                <w:sz w:val="21"/>
-              </w:rPr>
-              <w:t>JMerise</w:t>
-            </w:r>
-            <w:proofErr w:type="spellEnd"/>
-            <w:r>
-              <w:rPr>
-                <w:sz w:val="21"/>
-              </w:rPr>
-              <w:t>, SQLite, Looping,</w:t>
+              <w:t>, Mongo DB, JMerise, SQLite, Looping,</w:t>
             </w:r>
             <w:r>
               <w:rPr>
@@ -1473,14 +1431,12 @@
               </w:rPr>
               <w:t xml:space="preserve"> </w:t>
             </w:r>
-            <w:proofErr w:type="spellStart"/>
             <w:r>
               <w:rPr>
                 <w:sz w:val="21"/>
               </w:rPr>
               <w:t>Wamp</w:t>
             </w:r>
-            <w:proofErr w:type="spellEnd"/>
             <w:r>
               <w:rPr>
                 <w:sz w:val="21"/>
@@ -1786,6 +1742,9 @@
               </w:tabs>
               <w:spacing w:before="69" w:line="259" w:lineRule="auto"/>
               <w:ind w:right="230"/>
+              <w:rPr>
+                <w:b/>
+              </w:rPr>
             </w:pPr>
             <w:r>
               <w:rPr>
@@ -1814,25 +1773,7 @@
                 <w:i/>
                 <w:sz w:val="21"/>
               </w:rPr>
-              <w:t xml:space="preserve">Conceptrice/Développeuse d’application à </w:t>
-            </w:r>
-            <w:proofErr w:type="spellStart"/>
-            <w:r>
-              <w:rPr>
-                <w:b/>
-                <w:i/>
-                <w:sz w:val="21"/>
-              </w:rPr>
-              <w:t>Processia</w:t>
-            </w:r>
-            <w:proofErr w:type="spellEnd"/>
-            <w:r>
-              <w:rPr>
-                <w:b/>
-                <w:i/>
-                <w:sz w:val="21"/>
-              </w:rPr>
-              <w:t xml:space="preserve"> Solutions, Toulouse</w:t>
+              <w:t>Conceptrice/Développeuse d’application à Processia Solutions, Toulouse</w:t>
             </w:r>
             <w:r>
               <w:t>.</w:t>
@@ -1860,57 +1801,6 @@
                 <w:sz w:val="21"/>
               </w:rPr>
               <w:t>application pour gérer des missions / consultants</w:t>
-            </w:r>
-          </w:p>
-          <w:p>
-            <w:pPr>
-              <w:pStyle w:val="TableParagraph"/>
-              <w:numPr>
-                <w:ilvl w:val="1"/>
-                <w:numId w:val="2"/>
-              </w:numPr>
-              <w:tabs>
-                <w:tab w:val="left" w:pos="1670"/>
-                <w:tab w:val="left" w:pos="1671"/>
-              </w:tabs>
-              <w:spacing w:before="1"/>
-              <w:ind w:hanging="361"/>
-              <w:rPr>
-                <w:b/>
-              </w:rPr>
-            </w:pPr>
-            <w:r>
-              <w:rPr>
-                <w:sz w:val="21"/>
-              </w:rPr>
-              <w:t>Réalisation de c</w:t>
-            </w:r>
-            <w:r>
-              <w:rPr>
-                <w:sz w:val="21"/>
-              </w:rPr>
-              <w:t>onception d’application sur</w:t>
-            </w:r>
-            <w:r>
-              <w:rPr>
-                <w:sz w:val="21"/>
-              </w:rPr>
-              <w:t xml:space="preserve"> </w:t>
-            </w:r>
-            <w:r>
-              <w:rPr>
-                <w:rFonts w:ascii="Arial" w:hAnsi="Arial"/>
-                <w:spacing w:val="-45"/>
-              </w:rPr>
-              <w:t xml:space="preserve"> </w:t>
-            </w:r>
-            <w:r>
-              <w:rPr>
-                <w:b/>
-                <w:i/>
-                <w:sz w:val="21"/>
-              </w:rPr>
-              <w:t>Looping</w:t>
             </w:r>
           </w:p>
           <w:p>
@@ -1957,7 +1847,6 @@
             <w:r>
               <w:t xml:space="preserve">: </w:t>
             </w:r>
-            <w:proofErr w:type="spellStart"/>
             <w:r>
               <w:rPr>
                 <w:b/>
@@ -1966,7 +1855,6 @@
               </w:rPr>
               <w:t>Wamp</w:t>
             </w:r>
-            <w:proofErr w:type="spellEnd"/>
             <w:r>
               <w:rPr>
                 <w:b/>
@@ -2004,15 +1892,10 @@
               </w:rPr>
             </w:pPr>
             <w:r>
-              <w:t xml:space="preserve">Technologie pour </w:t>
-            </w:r>
-            <w:proofErr w:type="spellStart"/>
-            <w:r>
-              <w:t>Back-end</w:t>
-            </w:r>
-            <w:proofErr w:type="spellEnd"/>
-            <w:r>
-              <w:t xml:space="preserve"> : </w:t>
+              <w:t xml:space="preserve">Technologie </w:t>
+            </w:r>
+            <w:r>
+              <w:t xml:space="preserve">: </w:t>
             </w:r>
             <w:r>
               <w:rPr>
@@ -2021,6 +1904,25 @@
                 <w:sz w:val="21"/>
               </w:rPr>
               <w:t>Java EE</w:t>
+            </w:r>
+            <w:r>
+              <w:rPr>
+                <w:b/>
+                <w:i/>
+                <w:sz w:val="21"/>
+              </w:rPr>
+              <w:t xml:space="preserve"> et </w:t>
+            </w:r>
+            <w:r>
+              <w:t xml:space="preserve"> </w:t>
+            </w:r>
+            <w:r>
+              <w:rPr>
+                <w:b/>
+                <w:i/>
+                <w:sz w:val="21"/>
+              </w:rPr>
+              <w:t>Angular 8</w:t>
             </w:r>
           </w:p>
           <w:p>
@@ -2034,93 +1936,17 @@
                 <w:tab w:val="left" w:pos="1670"/>
                 <w:tab w:val="left" w:pos="1671"/>
               </w:tabs>
-              <w:spacing w:before="15"/>
+              <w:spacing w:before="14"/>
               <w:ind w:hanging="361"/>
               <w:rPr>
-                <w:b/>
-                <w:i/>
-                <w:sz w:val="21"/>
-              </w:rPr>
-            </w:pPr>
-            <w:r>
-              <w:t xml:space="preserve">Technologie pour </w:t>
-            </w:r>
-            <w:proofErr w:type="spellStart"/>
-            <w:r>
-              <w:t>Front-end</w:t>
-            </w:r>
-            <w:proofErr w:type="spellEnd"/>
-            <w:r>
-              <w:t xml:space="preserve"> : </w:t>
-            </w:r>
-            <w:proofErr w:type="spellStart"/>
-            <w:r>
-              <w:rPr>
-                <w:b/>
-                <w:i/>
-                <w:sz w:val="21"/>
-              </w:rPr>
-              <w:t>Angular</w:t>
-            </w:r>
-            <w:proofErr w:type="spellEnd"/>
-            <w:r>
-              <w:rPr>
-                <w:b/>
-                <w:i/>
-                <w:sz w:val="21"/>
-              </w:rPr>
-              <w:t xml:space="preserve"> 8</w:t>
-            </w:r>
-          </w:p>
-          <w:p>
-            <w:pPr>
-              <w:pStyle w:val="TableParagraph"/>
-              <w:numPr>
-                <w:ilvl w:val="1"/>
-                <w:numId w:val="2"/>
-              </w:numPr>
-              <w:tabs>
-                <w:tab w:val="left" w:pos="1670"/>
-                <w:tab w:val="left" w:pos="1671"/>
-              </w:tabs>
-              <w:spacing w:before="15"/>
-              <w:ind w:hanging="361"/>
-              <w:rPr>
-                <w:b/>
-              </w:rPr>
-            </w:pPr>
-            <w:r>
-              <w:t xml:space="preserve">Réalisation de </w:t>
-            </w:r>
-            <w:proofErr w:type="spellStart"/>
-            <w:r>
-              <w:t>web</w:t>
-            </w:r>
-            <w:r>
-              <w:t>-service</w:t>
-            </w:r>
-            <w:proofErr w:type="spellEnd"/>
-            <w:r>
-              <w:t xml:space="preserve"> : via </w:t>
-            </w:r>
-            <w:proofErr w:type="spellStart"/>
-            <w:r>
-              <w:t>framework</w:t>
-            </w:r>
-            <w:proofErr w:type="spellEnd"/>
-            <w:r>
-              <w:rPr>
-                <w:spacing w:val="-4"/>
-              </w:rPr>
-              <w:t xml:space="preserve"> </w:t>
-            </w:r>
-            <w:r>
-              <w:rPr>
-                <w:b/>
-                <w:i/>
-                <w:sz w:val="21"/>
-              </w:rPr>
-              <w:t>Jersey</w:t>
+                <w:sz w:val="21"/>
+              </w:rPr>
+            </w:pPr>
+            <w:r>
+              <w:rPr>
+                <w:sz w:val="21"/>
+              </w:rPr>
+              <w:t>Travail à distance</w:t>
             </w:r>
           </w:p>
           <w:p>
@@ -2175,19 +2001,23 @@
               </w:rPr>
               <w:t xml:space="preserve">à </w:t>
             </w:r>
-            <w:proofErr w:type="spellStart"/>
-            <w:r>
-              <w:rPr>
-                <w:sz w:val="21"/>
-              </w:rPr>
-              <w:t>NiNa</w:t>
-            </w:r>
-            <w:proofErr w:type="spellEnd"/>
-            <w:r>
-              <w:rPr>
-                <w:sz w:val="21"/>
-              </w:rPr>
-              <w:t xml:space="preserve"> shop, </w:t>
+            <w:r>
+              <w:rPr>
+                <w:sz w:val="21"/>
+              </w:rPr>
+              <w:t xml:space="preserve">NiNa </w:t>
+            </w:r>
+            <w:r>
+              <w:rPr>
+                <w:sz w:val="21"/>
+              </w:rPr>
+              <w:t>exportation internationale</w:t>
+            </w:r>
+            <w:r>
+              <w:rPr>
+                <w:sz w:val="21"/>
+              </w:rPr>
+              <w:t xml:space="preserve">, </w:t>
             </w:r>
             <w:r>
               <w:rPr>
@@ -2615,7 +2445,7 @@
               </w:rPr>
             </w:pPr>
             <w:r>
-              <w:t xml:space="preserve">Réalisation des travaux différents pendant 2 mois : étude de la </w:t>
+              <w:t xml:space="preserve">Réalisation des travaux différents: étude de la </w:t>
             </w:r>
             <w:r>
               <w:t xml:space="preserve">hiérarchie de l’entreprise, </w:t>

</xml_diff>

<commit_message>
CV a jour_NiNa importation
</commit_message>
<xml_diff>
--- a/CV_LeNguyen.docx
+++ b/CV_LeNguyen.docx
@@ -61,7 +61,29 @@
                 <w:color w:val="00AF50"/>
                 <w:sz w:val="32"/>
               </w:rPr>
-              <w:t xml:space="preserve">Lan Phuong LE NGUYEN </w:t>
+              <w:t xml:space="preserve">Lan </w:t>
+            </w:r>
+            <w:proofErr w:type="spellStart"/>
+            <w:r>
+              <w:rPr>
+                <w:rFonts w:ascii="Trebuchet MS" w:hAnsi="Trebuchet MS"/>
+                <w:b/>
+                <w:i/>
+                <w:color w:val="00AF50"/>
+                <w:sz w:val="32"/>
+              </w:rPr>
+              <w:t>Phuong</w:t>
+            </w:r>
+            <w:proofErr w:type="spellEnd"/>
+            <w:r>
+              <w:rPr>
+                <w:rFonts w:ascii="Trebuchet MS" w:hAnsi="Trebuchet MS"/>
+                <w:b/>
+                <w:i/>
+                <w:color w:val="00AF50"/>
+                <w:sz w:val="32"/>
+              </w:rPr>
+              <w:t xml:space="preserve"> LE NGUYEN </w:t>
             </w:r>
             <w:r>
               <w:rPr>
@@ -286,7 +308,29 @@
                 <w:sz w:val="17"/>
                 <w:szCs w:val="18"/>
               </w:rPr>
-              <w:t>à Processia Solution</w:t>
+              <w:t xml:space="preserve">à </w:t>
+            </w:r>
+            <w:proofErr w:type="spellStart"/>
+            <w:r>
+              <w:rPr>
+                <w:rFonts w:ascii="Arial" w:hAnsi="Arial" w:cs="Arial"/>
+                <w:b/>
+                <w:i/>
+                <w:sz w:val="17"/>
+                <w:szCs w:val="18"/>
+              </w:rPr>
+              <w:t>Processia</w:t>
+            </w:r>
+            <w:proofErr w:type="spellEnd"/>
+            <w:r>
+              <w:rPr>
+                <w:rFonts w:ascii="Arial" w:hAnsi="Arial" w:cs="Arial"/>
+                <w:b/>
+                <w:i/>
+                <w:sz w:val="17"/>
+                <w:szCs w:val="18"/>
+              </w:rPr>
+              <w:t xml:space="preserve"> Solution</w:t>
             </w:r>
             <w:r>
               <w:rPr>
@@ -938,6 +982,7 @@
                 <w:sz w:val="20"/>
               </w:rPr>
             </w:pPr>
+            <w:proofErr w:type="spellStart"/>
             <w:r>
               <w:rPr>
                 <w:color w:val="006FC0"/>
@@ -945,6 +990,7 @@
               </w:rPr>
               <w:t>Linkedin</w:t>
             </w:r>
+            <w:proofErr w:type="spellEnd"/>
             <w:r>
               <w:rPr>
                 <w:color w:val="3A3838"/>
@@ -1262,6 +1308,7 @@
               </w:rPr>
               <w:t xml:space="preserve">, JavaScript, </w:t>
             </w:r>
+            <w:proofErr w:type="spellStart"/>
             <w:r>
               <w:rPr>
                 <w:b/>
@@ -1270,6 +1317,7 @@
               </w:rPr>
               <w:t>TypeScript</w:t>
             </w:r>
+            <w:proofErr w:type="spellEnd"/>
             <w:r>
               <w:rPr>
                 <w:sz w:val="21"/>
@@ -1423,7 +1471,21 @@
               <w:rPr>
                 <w:sz w:val="21"/>
               </w:rPr>
-              <w:t>, Mongo DB, JMerise, SQLite, Looping,</w:t>
+              <w:t xml:space="preserve">, Mongo DB, </w:t>
+            </w:r>
+            <w:proofErr w:type="spellStart"/>
+            <w:r>
+              <w:rPr>
+                <w:sz w:val="21"/>
+              </w:rPr>
+              <w:t>JMerise</w:t>
+            </w:r>
+            <w:proofErr w:type="spellEnd"/>
+            <w:r>
+              <w:rPr>
+                <w:sz w:val="21"/>
+              </w:rPr>
+              <w:t>, SQLite, Looping,</w:t>
             </w:r>
             <w:r>
               <w:rPr>
@@ -1431,12 +1493,14 @@
               </w:rPr>
               <w:t xml:space="preserve"> </w:t>
             </w:r>
+            <w:proofErr w:type="spellStart"/>
             <w:r>
               <w:rPr>
                 <w:sz w:val="21"/>
               </w:rPr>
               <w:t>Wamp</w:t>
             </w:r>
+            <w:proofErr w:type="spellEnd"/>
             <w:r>
               <w:rPr>
                 <w:sz w:val="21"/>
@@ -1773,7 +1837,25 @@
                 <w:i/>
                 <w:sz w:val="21"/>
               </w:rPr>
-              <w:t>Conceptrice/Développeuse d’application à Processia Solutions, Toulouse</w:t>
+              <w:t xml:space="preserve">Conceptrice/Développeuse d’application à </w:t>
+            </w:r>
+            <w:proofErr w:type="spellStart"/>
+            <w:r>
+              <w:rPr>
+                <w:b/>
+                <w:i/>
+                <w:sz w:val="21"/>
+              </w:rPr>
+              <w:t>Processia</w:t>
+            </w:r>
+            <w:proofErr w:type="spellEnd"/>
+            <w:r>
+              <w:rPr>
+                <w:b/>
+                <w:i/>
+                <w:sz w:val="21"/>
+              </w:rPr>
+              <w:t xml:space="preserve"> Solutions, Toulouse</w:t>
             </w:r>
             <w:r>
               <w:t>.</w:t>
@@ -1847,6 +1929,7 @@
             <w:r>
               <w:t xml:space="preserve">: </w:t>
             </w:r>
+            <w:proofErr w:type="spellStart"/>
             <w:r>
               <w:rPr>
                 <w:b/>
@@ -1855,6 +1938,7 @@
               </w:rPr>
               <w:t>Wamp</w:t>
             </w:r>
+            <w:proofErr w:type="spellEnd"/>
             <w:r>
               <w:rPr>
                 <w:b/>
@@ -1916,13 +2000,23 @@
             <w:r>
               <w:t xml:space="preserve"> </w:t>
             </w:r>
-            <w:r>
-              <w:rPr>
-                <w:b/>
-                <w:i/>
-                <w:sz w:val="21"/>
-              </w:rPr>
-              <w:t>Angular 8</w:t>
+            <w:proofErr w:type="spellStart"/>
+            <w:r>
+              <w:rPr>
+                <w:b/>
+                <w:i/>
+                <w:sz w:val="21"/>
+              </w:rPr>
+              <w:t>Angular</w:t>
+            </w:r>
+            <w:proofErr w:type="spellEnd"/>
+            <w:r>
+              <w:rPr>
+                <w:b/>
+                <w:i/>
+                <w:sz w:val="21"/>
+              </w:rPr>
+              <w:t xml:space="preserve"> 8</w:t>
             </w:r>
           </w:p>
           <w:p>
@@ -2001,11 +2095,19 @@
               </w:rPr>
               <w:t xml:space="preserve">à </w:t>
             </w:r>
-            <w:r>
-              <w:rPr>
-                <w:sz w:val="21"/>
-              </w:rPr>
-              <w:t xml:space="preserve">NiNa </w:t>
+            <w:proofErr w:type="spellStart"/>
+            <w:r>
+              <w:rPr>
+                <w:sz w:val="21"/>
+              </w:rPr>
+              <w:t>NiNa</w:t>
+            </w:r>
+            <w:proofErr w:type="spellEnd"/>
+            <w:r>
+              <w:rPr>
+                <w:sz w:val="21"/>
+              </w:rPr>
+              <w:t xml:space="preserve"> </w:t>
             </w:r>
             <w:r>
               <w:rPr>
@@ -2712,15 +2814,15 @@
         <mc:AlternateContent>
           <mc:Choice Requires="wpg">
             <w:drawing>
-              <wp:anchor distT="0" distB="0" distL="114300" distR="114300" simplePos="0" relativeHeight="251658240" behindDoc="1" locked="0" layoutInCell="1" allowOverlap="1" wp14:anchorId="2B91D685" wp14:editId="529731A6">
+              <wp:anchor distT="0" distB="0" distL="114300" distR="114300" simplePos="0" relativeHeight="251658240" behindDoc="1" locked="0" layoutInCell="1" allowOverlap="1" wp14:anchorId="2B91D685" wp14:editId="5F536BE5">
                 <wp:simplePos x="0" y="0"/>
                 <wp:positionH relativeFrom="page">
-                  <wp:posOffset>179705</wp:posOffset>
+                  <wp:posOffset>180975</wp:posOffset>
                 </wp:positionH>
                 <wp:positionV relativeFrom="page">
-                  <wp:posOffset>71755</wp:posOffset>
+                  <wp:posOffset>76200</wp:posOffset>
                 </wp:positionV>
-                <wp:extent cx="7226935" cy="10534015"/>
+                <wp:extent cx="7226935" cy="10440035"/>
                 <wp:effectExtent l="0" t="0" r="0" b="0"/>
                 <wp:wrapNone/>
                 <wp:docPr id="7" name="Group 2"/>
@@ -2736,9 +2838,9 @@
                       <wpg:grpSpPr bwMode="auto">
                         <a:xfrm>
                           <a:off x="0" y="0"/>
-                          <a:ext cx="7226935" cy="10534015"/>
-                          <a:chOff x="283" y="113"/>
-                          <a:chExt cx="11381" cy="16589"/>
+                          <a:ext cx="7226935" cy="10440035"/>
+                          <a:chOff x="283" y="112"/>
+                          <a:chExt cx="11381" cy="16441"/>
                         </a:xfrm>
                       </wpg:grpSpPr>
                       <pic:pic xmlns:pic="http://schemas.openxmlformats.org/drawingml/2006/picture">
@@ -2763,8 +2865,8 @@
                         </pic:blipFill>
                         <pic:spPr bwMode="auto">
                           <a:xfrm>
-                            <a:off x="283" y="2301"/>
-                            <a:ext cx="3730" cy="14400"/>
+                            <a:off x="283" y="2263"/>
+                            <a:ext cx="3730" cy="14290"/>
                           </a:xfrm>
                           <a:prstGeom prst="rect">
                             <a:avLst/>
@@ -2933,7 +3035,7 @@
           </mc:Choice>
           <mc:Fallback>
             <w:pict>
-              <v:group w14:anchorId="4F06A0EC" id="Group 2" o:spid="_x0000_s1026" style="position:absolute;margin-left:14.15pt;margin-top:5.65pt;width:569.05pt;height:829.45pt;z-index:-251658240;mso-position-horizontal-relative:page;mso-position-vertical-relative:page" coordorigin="283,113" coordsize="11381,16589" o:gfxdata="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">
+              <v:group w14:anchorId="172DE0EE" id="Group 2" o:spid="_x0000_s1026" style="position:absolute;margin-left:14.25pt;margin-top:6pt;width:569.05pt;height:822.05pt;z-index:-251658240;mso-position-horizontal-relative:page;mso-position-vertical-relative:page" coordorigin="283,112" coordsize="11381,16441" o:gfxdata="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">
                 <v:shapetype id="_x0000_t75" coordsize="21600,21600" o:spt="75" o:preferrelative="t" path="m@4@5l@4@11@9@11@9@5xe" filled="f" stroked="f">
                   <v:stroke joinstyle="miter"/>
                   <v:formulas>
@@ -2953,7 +3055,7 @@
                   <v:path o:extrusionok="f" gradientshapeok="t" o:connecttype="rect"/>
                   <o:lock v:ext="edit" aspectratio="t"/>
                 </v:shapetype>
-                <v:shape id="Picture 6" o:spid="_x0000_s1027" type="#_x0000_t75" style="position:absolute;left:283;top:2301;width:3730;height:14400;visibility:visible;mso-wrap-style:square" o:gfxdata="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">
+                <v:shape id="Picture 6" o:spid="_x0000_s1027" type="#_x0000_t75" style="position:absolute;left:283;top:2263;width:3730;height:14290;visibility:visible;mso-wrap-style:square" o:gfxdata="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">
                   <v:imagedata r:id="rId18" o:title=""/>
                 </v:shape>
                 <v:rect id="Rectangle 5" o:spid="_x0000_s1028" style="position:absolute;left:4080;top:2289;width:7577;height:3629;visibility:visible;mso-wrap-style:square;v-text-anchor:top" o:gfxdata="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" fillcolor="#deebf7" stroked="f"/>

</xml_diff>